<commit_message>
Editei case de uso 01
</commit_message>
<xml_diff>
--- a/RH-INDO/uc_doc.docx
+++ b/RH-INDO/uc_doc.docx
@@ -3,55 +3,1087 @@
 <w:document xmlns:wpc="http://schemas.microsoft.com/office/word/2010/wordprocessingCanvas" xmlns:mc="http://schemas.openxmlformats.org/markup-compatibility/2006" xmlns:o="urn:schemas-microsoft-com:office:office" xmlns:r="http://schemas.openxmlformats.org/officeDocument/2006/relationships" xmlns:m="http://schemas.openxmlformats.org/officeDocument/2006/math" xmlns:v="urn:schemas-microsoft-com:vml" xmlns:wp14="http://schemas.microsoft.com/office/word/2010/wordprocessingDrawing" xmlns:wp="http://schemas.openxmlformats.org/drawingml/2006/wordprocessingDrawing" xmlns:w10="urn:schemas-microsoft-com:office:word" xmlns:w="http://schemas.openxmlformats.org/wordprocessingml/2006/main" xmlns:w14="http://schemas.microsoft.com/office/word/2010/wordml" xmlns:wpg="http://schemas.microsoft.com/office/word/2010/wordprocessingGroup" xmlns:wpi="http://schemas.microsoft.com/office/word/2010/wordprocessingInk" xmlns:wne="http://schemas.microsoft.com/office/word/2006/wordml" xmlns:wps="http://schemas.microsoft.com/office/word/2010/wordprocessingShape" mc:Ignorable="w14 wp14">
   <w:body>
     <w:p>
-      <w:r>
-        <w:t>UC001: Manter funcionários</w:t>
-      </w:r>
-    </w:p>
-    <w:p/>
-    <w:p>
-      <w:r>
-        <w:t>UC002: Emitir relatórios</w:t>
-      </w:r>
-    </w:p>
-    <w:p/>
-    <w:p>
-      <w:r>
-        <w:t>UC003: Manter departamentos</w:t>
-      </w:r>
-    </w:p>
-    <w:p/>
-    <w:p>
-      <w:r>
-        <w:t>UC004: Manter cargos</w:t>
-      </w:r>
-    </w:p>
-    <w:p/>
-    <w:p>
-      <w:r>
-        <w:t>UC005: Efetuar fechamento da folha</w:t>
-      </w:r>
-    </w:p>
-    <w:p/>
-    <w:p>
-      <w:r>
-        <w:t xml:space="preserve">UC006: </w:t>
-      </w:r>
-      <w:proofErr w:type="spellStart"/>
-      <w:r>
-        <w:t>Login</w:t>
-      </w:r>
-      <w:proofErr w:type="spellEnd"/>
-      <w:r>
-        <w:t xml:space="preserve"> no sistema</w:t>
-      </w:r>
-    </w:p>
-    <w:p/>
-    <w:p>
-      <w:r>
-        <w:t>UC007: Emitir relatórios</w:t>
+      <w:pPr>
+        <w:rPr>
+          <w:rFonts w:ascii="Arial" w:hAnsi="Arial" w:cs="Arial"/>
+          <w:sz w:val="24"/>
+          <w:szCs w:val="24"/>
+        </w:rPr>
+      </w:pPr>
+    </w:p>
+    <w:p>
+      <w:pPr>
+        <w:rPr>
+          <w:rFonts w:ascii="Arial" w:hAnsi="Arial" w:cs="Arial"/>
+          <w:sz w:val="24"/>
+          <w:szCs w:val="24"/>
+        </w:rPr>
+      </w:pPr>
+      <w:r>
+        <w:rPr>
+          <w:rFonts w:ascii="Arial" w:hAnsi="Arial" w:cs="Arial"/>
+          <w:sz w:val="24"/>
+          <w:szCs w:val="24"/>
+        </w:rPr>
+        <w:t xml:space="preserve">UC001: </w:t>
+      </w:r>
+      <w:r>
+        <w:rPr>
+          <w:rFonts w:ascii="Arial" w:hAnsi="Arial" w:cs="Arial"/>
+          <w:sz w:val="24"/>
+          <w:szCs w:val="24"/>
+        </w:rPr>
+        <w:t>Manter funcionários</w:t>
+      </w:r>
+    </w:p>
+    <w:p>
+      <w:pPr>
+        <w:rPr>
+          <w:rFonts w:ascii="Arial" w:hAnsi="Arial" w:cs="Arial"/>
+          <w:sz w:val="24"/>
+          <w:szCs w:val="24"/>
+        </w:rPr>
+      </w:pPr>
+      <w:r>
+        <w:rPr>
+          <w:rFonts w:ascii="Arial" w:hAnsi="Arial" w:cs="Arial"/>
+          <w:sz w:val="24"/>
+          <w:szCs w:val="24"/>
+        </w:rPr>
+        <w:t>Descrição do Caso de Uso:</w:t>
+      </w:r>
+      <w:r>
+        <w:rPr>
+          <w:rFonts w:ascii="Arial" w:hAnsi="Arial" w:cs="Arial"/>
+          <w:sz w:val="24"/>
+          <w:szCs w:val="24"/>
+        </w:rPr>
+        <w:t xml:space="preserve"> Este caso de uso serve para adicionar, editar e excluir tipos de atividades do departamento.</w:t>
+      </w:r>
+    </w:p>
+    <w:p>
+      <w:pPr>
+        <w:rPr>
+          <w:rFonts w:ascii="Arial" w:hAnsi="Arial" w:cs="Arial"/>
+          <w:sz w:val="24"/>
+          <w:szCs w:val="24"/>
+        </w:rPr>
+      </w:pPr>
+      <w:r>
+        <w:rPr>
+          <w:rFonts w:ascii="Arial" w:hAnsi="Arial" w:cs="Arial"/>
+          <w:sz w:val="24"/>
+          <w:szCs w:val="24"/>
+        </w:rPr>
+        <w:t>Fluxo de Eventos Principal</w:t>
+      </w:r>
+    </w:p>
+    <w:p>
+      <w:pPr>
+        <w:pStyle w:val="PargrafodaLista"/>
+        <w:numPr>
+          <w:ilvl w:val="0"/>
+          <w:numId w:val="2"/>
+        </w:numPr>
+        <w:rPr>
+          <w:rFonts w:ascii="Arial" w:hAnsi="Arial" w:cs="Arial"/>
+          <w:sz w:val="24"/>
+          <w:szCs w:val="24"/>
+        </w:rPr>
+      </w:pPr>
+      <w:r>
+        <w:rPr>
+          <w:rFonts w:ascii="Arial" w:hAnsi="Arial" w:cs="Arial"/>
+          <w:sz w:val="24"/>
+          <w:szCs w:val="24"/>
+        </w:rPr>
+        <w:t>S</w:t>
       </w:r>
       <w:bookmarkStart w:id="0" w:name="_GoBack"/>
       <w:bookmarkEnd w:id="0"/>
+      <w:r>
+        <w:rPr>
+          <w:rFonts w:ascii="Arial" w:hAnsi="Arial" w:cs="Arial"/>
+          <w:sz w:val="24"/>
+          <w:szCs w:val="24"/>
+        </w:rPr>
+        <w:t xml:space="preserve">istema verifica se o usuário está </w:t>
+      </w:r>
+      <w:proofErr w:type="spellStart"/>
+      <w:r>
+        <w:rPr>
+          <w:rFonts w:ascii="Arial" w:hAnsi="Arial" w:cs="Arial"/>
+          <w:sz w:val="24"/>
+          <w:szCs w:val="24"/>
+        </w:rPr>
+        <w:t>logado</w:t>
+      </w:r>
+      <w:proofErr w:type="spellEnd"/>
+      <w:r>
+        <w:rPr>
+          <w:rFonts w:ascii="Arial" w:hAnsi="Arial" w:cs="Arial"/>
+          <w:sz w:val="24"/>
+          <w:szCs w:val="24"/>
+        </w:rPr>
+        <w:t xml:space="preserve"> e se o mesmo é gerente.</w:t>
+      </w:r>
+    </w:p>
+    <w:p>
+      <w:pPr>
+        <w:pStyle w:val="PargrafodaLista"/>
+        <w:numPr>
+          <w:ilvl w:val="0"/>
+          <w:numId w:val="2"/>
+        </w:numPr>
+        <w:rPr>
+          <w:rFonts w:ascii="Arial" w:hAnsi="Arial" w:cs="Arial"/>
+          <w:sz w:val="24"/>
+          <w:szCs w:val="24"/>
+        </w:rPr>
+      </w:pPr>
+      <w:r>
+        <w:rPr>
+          <w:rFonts w:ascii="Arial" w:hAnsi="Arial" w:cs="Arial"/>
+          <w:sz w:val="24"/>
+          <w:szCs w:val="24"/>
+        </w:rPr>
+        <w:t>S</w:t>
+      </w:r>
+      <w:r>
+        <w:rPr>
+          <w:rFonts w:ascii="Arial" w:hAnsi="Arial" w:cs="Arial"/>
+          <w:sz w:val="24"/>
+          <w:szCs w:val="24"/>
+        </w:rPr>
+        <w:t xml:space="preserve">istema preenche o nome do usuário </w:t>
+      </w:r>
+      <w:proofErr w:type="spellStart"/>
+      <w:r>
+        <w:rPr>
+          <w:rFonts w:ascii="Arial" w:hAnsi="Arial" w:cs="Arial"/>
+          <w:sz w:val="24"/>
+          <w:szCs w:val="24"/>
+        </w:rPr>
+        <w:t>logado</w:t>
+      </w:r>
+      <w:proofErr w:type="spellEnd"/>
+      <w:r>
+        <w:rPr>
+          <w:rFonts w:ascii="Arial" w:hAnsi="Arial" w:cs="Arial"/>
+          <w:sz w:val="24"/>
+          <w:szCs w:val="24"/>
+        </w:rPr>
+        <w:t>.</w:t>
+      </w:r>
+    </w:p>
+    <w:p>
+      <w:pPr>
+        <w:pStyle w:val="PargrafodaLista"/>
+        <w:numPr>
+          <w:ilvl w:val="0"/>
+          <w:numId w:val="2"/>
+        </w:numPr>
+        <w:rPr>
+          <w:rFonts w:ascii="Arial" w:hAnsi="Arial" w:cs="Arial"/>
+          <w:sz w:val="24"/>
+          <w:szCs w:val="24"/>
+        </w:rPr>
+      </w:pPr>
+      <w:r>
+        <w:rPr>
+          <w:rFonts w:ascii="Arial" w:hAnsi="Arial" w:cs="Arial"/>
+          <w:sz w:val="24"/>
+          <w:szCs w:val="24"/>
+        </w:rPr>
+        <w:t>S</w:t>
+      </w:r>
+      <w:r>
+        <w:rPr>
+          <w:rFonts w:ascii="Arial" w:hAnsi="Arial" w:cs="Arial"/>
+          <w:sz w:val="24"/>
+          <w:szCs w:val="24"/>
+        </w:rPr>
+        <w:t>istema mostra a tela Manter Funcionários</w:t>
+      </w:r>
+      <w:r>
+        <w:rPr>
+          <w:rFonts w:ascii="Arial" w:hAnsi="Arial" w:cs="Arial"/>
+          <w:sz w:val="24"/>
+          <w:szCs w:val="24"/>
+        </w:rPr>
+        <w:t xml:space="preserve"> #TODO REFERENCIAR A IMAGEM AQUI, CRIAR LISTA DE </w:t>
+      </w:r>
+      <w:proofErr w:type="gramStart"/>
+      <w:r>
+        <w:rPr>
+          <w:rFonts w:ascii="Arial" w:hAnsi="Arial" w:cs="Arial"/>
+          <w:sz w:val="24"/>
+          <w:szCs w:val="24"/>
+        </w:rPr>
+        <w:t>FIGURAS</w:t>
+      </w:r>
+      <w:proofErr w:type="gramEnd"/>
+    </w:p>
+    <w:p>
+      <w:pPr>
+        <w:pStyle w:val="PargrafodaLista"/>
+        <w:numPr>
+          <w:ilvl w:val="0"/>
+          <w:numId w:val="2"/>
+        </w:numPr>
+        <w:rPr>
+          <w:rFonts w:ascii="Arial" w:hAnsi="Arial" w:cs="Arial"/>
+          <w:sz w:val="24"/>
+          <w:szCs w:val="24"/>
+        </w:rPr>
+      </w:pPr>
+      <w:r>
+        <w:rPr>
+          <w:rFonts w:ascii="Arial" w:hAnsi="Arial" w:cs="Arial"/>
+          <w:sz w:val="24"/>
+          <w:szCs w:val="24"/>
+        </w:rPr>
+        <w:t>Gerente clica no link cadastrar funcionário.</w:t>
+      </w:r>
+    </w:p>
+    <w:p>
+      <w:pPr>
+        <w:pStyle w:val="PargrafodaLista"/>
+        <w:numPr>
+          <w:ilvl w:val="0"/>
+          <w:numId w:val="2"/>
+        </w:numPr>
+        <w:rPr>
+          <w:rFonts w:ascii="Arial" w:hAnsi="Arial" w:cs="Arial"/>
+          <w:sz w:val="24"/>
+          <w:szCs w:val="24"/>
+        </w:rPr>
+      </w:pPr>
+    </w:p>
+    <w:p>
+      <w:pPr>
+        <w:rPr>
+          <w:rFonts w:ascii="Arial" w:hAnsi="Arial" w:cs="Arial"/>
+          <w:sz w:val="24"/>
+          <w:szCs w:val="24"/>
+        </w:rPr>
+      </w:pPr>
+      <w:r>
+        <w:rPr>
+          <w:rFonts w:ascii="Arial" w:hAnsi="Arial" w:cs="Arial"/>
+          <w:sz w:val="24"/>
+          <w:szCs w:val="24"/>
+        </w:rPr>
+        <w:t>Fluxos Alternativos</w:t>
+      </w:r>
+    </w:p>
+    <w:p>
+      <w:pPr>
+        <w:rPr>
+          <w:rFonts w:ascii="Arial" w:hAnsi="Arial" w:cs="Arial"/>
+          <w:sz w:val="24"/>
+          <w:szCs w:val="24"/>
+        </w:rPr>
+      </w:pPr>
+      <w:r>
+        <w:rPr>
+          <w:rFonts w:ascii="Arial" w:hAnsi="Arial" w:cs="Arial"/>
+          <w:sz w:val="24"/>
+          <w:szCs w:val="24"/>
+        </w:rPr>
+        <w:t>Fluxos de Exceção</w:t>
+      </w:r>
+    </w:p>
+    <w:p>
+      <w:pPr>
+        <w:rPr>
+          <w:rFonts w:ascii="Arial" w:hAnsi="Arial" w:cs="Arial"/>
+          <w:sz w:val="24"/>
+          <w:szCs w:val="24"/>
+        </w:rPr>
+      </w:pPr>
+    </w:p>
+    <w:p>
+      <w:pPr>
+        <w:rPr>
+          <w:rFonts w:ascii="Arial" w:hAnsi="Arial" w:cs="Arial"/>
+          <w:sz w:val="24"/>
+          <w:szCs w:val="24"/>
+        </w:rPr>
+      </w:pPr>
+      <w:r>
+        <w:rPr>
+          <w:rFonts w:ascii="Arial" w:hAnsi="Arial" w:cs="Arial"/>
+          <w:sz w:val="24"/>
+          <w:szCs w:val="24"/>
+        </w:rPr>
+        <w:t>Regras de Negócio</w:t>
+      </w:r>
+    </w:p>
+    <w:p>
+      <w:pPr>
+        <w:rPr>
+          <w:rFonts w:ascii="Arial" w:hAnsi="Arial" w:cs="Arial"/>
+          <w:sz w:val="24"/>
+          <w:szCs w:val="24"/>
+        </w:rPr>
+      </w:pPr>
+    </w:p>
+    <w:p>
+      <w:pPr>
+        <w:rPr>
+          <w:rFonts w:ascii="Arial" w:hAnsi="Arial" w:cs="Arial"/>
+          <w:sz w:val="24"/>
+          <w:szCs w:val="24"/>
+        </w:rPr>
+      </w:pPr>
+      <w:r>
+        <w:rPr>
+          <w:rFonts w:ascii="Arial" w:hAnsi="Arial" w:cs="Arial"/>
+          <w:sz w:val="24"/>
+          <w:szCs w:val="24"/>
+        </w:rPr>
+        <w:t>UC002: Emitir relatórios</w:t>
+      </w:r>
+    </w:p>
+    <w:p>
+      <w:pPr>
+        <w:rPr>
+          <w:rFonts w:ascii="Arial" w:hAnsi="Arial" w:cs="Arial"/>
+          <w:sz w:val="24"/>
+          <w:szCs w:val="24"/>
+        </w:rPr>
+      </w:pPr>
+      <w:r>
+        <w:rPr>
+          <w:rFonts w:ascii="Arial" w:hAnsi="Arial" w:cs="Arial"/>
+          <w:sz w:val="24"/>
+          <w:szCs w:val="24"/>
+        </w:rPr>
+        <w:t>Descrição do Caso de Uso:</w:t>
+      </w:r>
+    </w:p>
+    <w:p>
+      <w:pPr>
+        <w:rPr>
+          <w:rFonts w:ascii="Arial" w:hAnsi="Arial" w:cs="Arial"/>
+          <w:sz w:val="24"/>
+          <w:szCs w:val="24"/>
+        </w:rPr>
+      </w:pPr>
+      <w:r>
+        <w:rPr>
+          <w:rFonts w:ascii="Arial" w:hAnsi="Arial" w:cs="Arial"/>
+          <w:sz w:val="24"/>
+          <w:szCs w:val="24"/>
+        </w:rPr>
+        <w:t>Fluxo de Eventos Principal</w:t>
+      </w:r>
+    </w:p>
+    <w:p>
+      <w:pPr>
+        <w:rPr>
+          <w:rFonts w:ascii="Arial" w:hAnsi="Arial" w:cs="Arial"/>
+          <w:sz w:val="24"/>
+          <w:szCs w:val="24"/>
+        </w:rPr>
+      </w:pPr>
+      <w:r>
+        <w:rPr>
+          <w:rFonts w:ascii="Arial" w:hAnsi="Arial" w:cs="Arial"/>
+          <w:sz w:val="24"/>
+          <w:szCs w:val="24"/>
+        </w:rPr>
+        <w:t>Fluxos Alternativos</w:t>
+      </w:r>
+    </w:p>
+    <w:p>
+      <w:pPr>
+        <w:rPr>
+          <w:rFonts w:ascii="Arial" w:hAnsi="Arial" w:cs="Arial"/>
+          <w:sz w:val="24"/>
+          <w:szCs w:val="24"/>
+        </w:rPr>
+      </w:pPr>
+      <w:r>
+        <w:rPr>
+          <w:rFonts w:ascii="Arial" w:hAnsi="Arial" w:cs="Arial"/>
+          <w:sz w:val="24"/>
+          <w:szCs w:val="24"/>
+        </w:rPr>
+        <w:t>Fluxos de Exceção</w:t>
+      </w:r>
+    </w:p>
+    <w:p>
+      <w:pPr>
+        <w:rPr>
+          <w:rFonts w:ascii="Arial" w:hAnsi="Arial" w:cs="Arial"/>
+          <w:sz w:val="24"/>
+          <w:szCs w:val="24"/>
+        </w:rPr>
+      </w:pPr>
+    </w:p>
+    <w:p>
+      <w:pPr>
+        <w:rPr>
+          <w:rFonts w:ascii="Arial" w:hAnsi="Arial" w:cs="Arial"/>
+          <w:sz w:val="24"/>
+          <w:szCs w:val="24"/>
+        </w:rPr>
+      </w:pPr>
+      <w:r>
+        <w:rPr>
+          <w:rFonts w:ascii="Arial" w:hAnsi="Arial" w:cs="Arial"/>
+          <w:sz w:val="24"/>
+          <w:szCs w:val="24"/>
+        </w:rPr>
+        <w:t>Regras de Negócio</w:t>
+      </w:r>
+    </w:p>
+    <w:p>
+      <w:pPr>
+        <w:rPr>
+          <w:rFonts w:ascii="Arial" w:hAnsi="Arial" w:cs="Arial"/>
+          <w:sz w:val="24"/>
+          <w:szCs w:val="24"/>
+        </w:rPr>
+      </w:pPr>
+    </w:p>
+    <w:p>
+      <w:pPr>
+        <w:rPr>
+          <w:rFonts w:ascii="Arial" w:hAnsi="Arial" w:cs="Arial"/>
+          <w:sz w:val="24"/>
+          <w:szCs w:val="24"/>
+        </w:rPr>
+      </w:pPr>
+      <w:r>
+        <w:rPr>
+          <w:rFonts w:ascii="Arial" w:hAnsi="Arial" w:cs="Arial"/>
+          <w:sz w:val="24"/>
+          <w:szCs w:val="24"/>
+        </w:rPr>
+        <w:t>UC003: Manter departamentos</w:t>
+      </w:r>
+    </w:p>
+    <w:p>
+      <w:pPr>
+        <w:rPr>
+          <w:rFonts w:ascii="Arial" w:hAnsi="Arial" w:cs="Arial"/>
+          <w:sz w:val="24"/>
+          <w:szCs w:val="24"/>
+        </w:rPr>
+      </w:pPr>
+      <w:r>
+        <w:rPr>
+          <w:rFonts w:ascii="Arial" w:hAnsi="Arial" w:cs="Arial"/>
+          <w:sz w:val="24"/>
+          <w:szCs w:val="24"/>
+        </w:rPr>
+        <w:t>Descrição do Caso de Uso:</w:t>
+      </w:r>
+    </w:p>
+    <w:p>
+      <w:pPr>
+        <w:rPr>
+          <w:rFonts w:ascii="Arial" w:hAnsi="Arial" w:cs="Arial"/>
+          <w:sz w:val="24"/>
+          <w:szCs w:val="24"/>
+        </w:rPr>
+      </w:pPr>
+      <w:r>
+        <w:rPr>
+          <w:rFonts w:ascii="Arial" w:hAnsi="Arial" w:cs="Arial"/>
+          <w:sz w:val="24"/>
+          <w:szCs w:val="24"/>
+        </w:rPr>
+        <w:t>Fluxo de Eventos Principal</w:t>
+      </w:r>
+    </w:p>
+    <w:p>
+      <w:pPr>
+        <w:rPr>
+          <w:rFonts w:ascii="Arial" w:hAnsi="Arial" w:cs="Arial"/>
+          <w:sz w:val="24"/>
+          <w:szCs w:val="24"/>
+        </w:rPr>
+      </w:pPr>
+      <w:r>
+        <w:rPr>
+          <w:rFonts w:ascii="Arial" w:hAnsi="Arial" w:cs="Arial"/>
+          <w:sz w:val="24"/>
+          <w:szCs w:val="24"/>
+        </w:rPr>
+        <w:t>Fluxos Alternativos</w:t>
+      </w:r>
+    </w:p>
+    <w:p>
+      <w:pPr>
+        <w:rPr>
+          <w:rFonts w:ascii="Arial" w:hAnsi="Arial" w:cs="Arial"/>
+          <w:sz w:val="24"/>
+          <w:szCs w:val="24"/>
+        </w:rPr>
+      </w:pPr>
+      <w:r>
+        <w:rPr>
+          <w:rFonts w:ascii="Arial" w:hAnsi="Arial" w:cs="Arial"/>
+          <w:sz w:val="24"/>
+          <w:szCs w:val="24"/>
+        </w:rPr>
+        <w:t>Fluxos de Exceção</w:t>
+      </w:r>
+    </w:p>
+    <w:p>
+      <w:pPr>
+        <w:rPr>
+          <w:rFonts w:ascii="Arial" w:hAnsi="Arial" w:cs="Arial"/>
+          <w:sz w:val="24"/>
+          <w:szCs w:val="24"/>
+        </w:rPr>
+      </w:pPr>
+    </w:p>
+    <w:p>
+      <w:pPr>
+        <w:rPr>
+          <w:rFonts w:ascii="Arial" w:hAnsi="Arial" w:cs="Arial"/>
+          <w:sz w:val="24"/>
+          <w:szCs w:val="24"/>
+        </w:rPr>
+      </w:pPr>
+      <w:r>
+        <w:rPr>
+          <w:rFonts w:ascii="Arial" w:hAnsi="Arial" w:cs="Arial"/>
+          <w:sz w:val="24"/>
+          <w:szCs w:val="24"/>
+        </w:rPr>
+        <w:t>Regras de Negócio</w:t>
+      </w:r>
+    </w:p>
+    <w:p>
+      <w:pPr>
+        <w:rPr>
+          <w:rFonts w:ascii="Arial" w:hAnsi="Arial" w:cs="Arial"/>
+          <w:sz w:val="24"/>
+          <w:szCs w:val="24"/>
+        </w:rPr>
+      </w:pPr>
+    </w:p>
+    <w:p>
+      <w:pPr>
+        <w:rPr>
+          <w:rFonts w:ascii="Arial" w:hAnsi="Arial" w:cs="Arial"/>
+          <w:sz w:val="24"/>
+          <w:szCs w:val="24"/>
+        </w:rPr>
+      </w:pPr>
+      <w:r>
+        <w:rPr>
+          <w:rFonts w:ascii="Arial" w:hAnsi="Arial" w:cs="Arial"/>
+          <w:sz w:val="24"/>
+          <w:szCs w:val="24"/>
+        </w:rPr>
+        <w:t>UC004: Manter cargos</w:t>
+      </w:r>
+    </w:p>
+    <w:p>
+      <w:pPr>
+        <w:rPr>
+          <w:rFonts w:ascii="Arial" w:hAnsi="Arial" w:cs="Arial"/>
+          <w:sz w:val="24"/>
+          <w:szCs w:val="24"/>
+        </w:rPr>
+      </w:pPr>
+      <w:r>
+        <w:rPr>
+          <w:rFonts w:ascii="Arial" w:hAnsi="Arial" w:cs="Arial"/>
+          <w:sz w:val="24"/>
+          <w:szCs w:val="24"/>
+        </w:rPr>
+        <w:t>Descrição do Caso de Uso:</w:t>
+      </w:r>
+    </w:p>
+    <w:p>
+      <w:pPr>
+        <w:rPr>
+          <w:rFonts w:ascii="Arial" w:hAnsi="Arial" w:cs="Arial"/>
+          <w:sz w:val="24"/>
+          <w:szCs w:val="24"/>
+        </w:rPr>
+      </w:pPr>
+      <w:r>
+        <w:rPr>
+          <w:rFonts w:ascii="Arial" w:hAnsi="Arial" w:cs="Arial"/>
+          <w:sz w:val="24"/>
+          <w:szCs w:val="24"/>
+        </w:rPr>
+        <w:t>Fluxo de Eventos Principal</w:t>
+      </w:r>
+    </w:p>
+    <w:p>
+      <w:pPr>
+        <w:rPr>
+          <w:rFonts w:ascii="Arial" w:hAnsi="Arial" w:cs="Arial"/>
+          <w:sz w:val="24"/>
+          <w:szCs w:val="24"/>
+        </w:rPr>
+      </w:pPr>
+      <w:r>
+        <w:rPr>
+          <w:rFonts w:ascii="Arial" w:hAnsi="Arial" w:cs="Arial"/>
+          <w:sz w:val="24"/>
+          <w:szCs w:val="24"/>
+        </w:rPr>
+        <w:t>Fluxos Alternativos</w:t>
+      </w:r>
+    </w:p>
+    <w:p>
+      <w:pPr>
+        <w:rPr>
+          <w:rFonts w:ascii="Arial" w:hAnsi="Arial" w:cs="Arial"/>
+          <w:sz w:val="24"/>
+          <w:szCs w:val="24"/>
+        </w:rPr>
+      </w:pPr>
+      <w:r>
+        <w:rPr>
+          <w:rFonts w:ascii="Arial" w:hAnsi="Arial" w:cs="Arial"/>
+          <w:sz w:val="24"/>
+          <w:szCs w:val="24"/>
+        </w:rPr>
+        <w:t>Fluxos de Exceção</w:t>
+      </w:r>
+    </w:p>
+    <w:p>
+      <w:pPr>
+        <w:rPr>
+          <w:rFonts w:ascii="Arial" w:hAnsi="Arial" w:cs="Arial"/>
+          <w:sz w:val="24"/>
+          <w:szCs w:val="24"/>
+        </w:rPr>
+      </w:pPr>
+    </w:p>
+    <w:p>
+      <w:pPr>
+        <w:rPr>
+          <w:rFonts w:ascii="Arial" w:hAnsi="Arial" w:cs="Arial"/>
+          <w:sz w:val="24"/>
+          <w:szCs w:val="24"/>
+        </w:rPr>
+      </w:pPr>
+      <w:r>
+        <w:rPr>
+          <w:rFonts w:ascii="Arial" w:hAnsi="Arial" w:cs="Arial"/>
+          <w:sz w:val="24"/>
+          <w:szCs w:val="24"/>
+        </w:rPr>
+        <w:t>Regras de Negócio</w:t>
+      </w:r>
+    </w:p>
+    <w:p>
+      <w:pPr>
+        <w:rPr>
+          <w:rFonts w:ascii="Arial" w:hAnsi="Arial" w:cs="Arial"/>
+          <w:sz w:val="24"/>
+          <w:szCs w:val="24"/>
+        </w:rPr>
+      </w:pPr>
+    </w:p>
+    <w:p>
+      <w:pPr>
+        <w:rPr>
+          <w:rFonts w:ascii="Arial" w:hAnsi="Arial" w:cs="Arial"/>
+          <w:sz w:val="24"/>
+          <w:szCs w:val="24"/>
+        </w:rPr>
+      </w:pPr>
+      <w:r>
+        <w:rPr>
+          <w:rFonts w:ascii="Arial" w:hAnsi="Arial" w:cs="Arial"/>
+          <w:sz w:val="24"/>
+          <w:szCs w:val="24"/>
+        </w:rPr>
+        <w:t>UC005: Efetuar fechamento da folha</w:t>
+      </w:r>
+    </w:p>
+    <w:p>
+      <w:pPr>
+        <w:rPr>
+          <w:rFonts w:ascii="Arial" w:hAnsi="Arial" w:cs="Arial"/>
+          <w:sz w:val="24"/>
+          <w:szCs w:val="24"/>
+        </w:rPr>
+      </w:pPr>
+      <w:r>
+        <w:rPr>
+          <w:rFonts w:ascii="Arial" w:hAnsi="Arial" w:cs="Arial"/>
+          <w:sz w:val="24"/>
+          <w:szCs w:val="24"/>
+        </w:rPr>
+        <w:t>Descrição do Caso de Uso:</w:t>
+      </w:r>
+    </w:p>
+    <w:p>
+      <w:pPr>
+        <w:rPr>
+          <w:rFonts w:ascii="Arial" w:hAnsi="Arial" w:cs="Arial"/>
+          <w:sz w:val="24"/>
+          <w:szCs w:val="24"/>
+        </w:rPr>
+      </w:pPr>
+      <w:r>
+        <w:rPr>
+          <w:rFonts w:ascii="Arial" w:hAnsi="Arial" w:cs="Arial"/>
+          <w:sz w:val="24"/>
+          <w:szCs w:val="24"/>
+        </w:rPr>
+        <w:t>Fluxo de Eventos Principal</w:t>
+      </w:r>
+    </w:p>
+    <w:p>
+      <w:pPr>
+        <w:rPr>
+          <w:rFonts w:ascii="Arial" w:hAnsi="Arial" w:cs="Arial"/>
+          <w:sz w:val="24"/>
+          <w:szCs w:val="24"/>
+        </w:rPr>
+      </w:pPr>
+      <w:r>
+        <w:rPr>
+          <w:rFonts w:ascii="Arial" w:hAnsi="Arial" w:cs="Arial"/>
+          <w:sz w:val="24"/>
+          <w:szCs w:val="24"/>
+        </w:rPr>
+        <w:t>Fluxos Alternativos</w:t>
+      </w:r>
+    </w:p>
+    <w:p>
+      <w:pPr>
+        <w:rPr>
+          <w:rFonts w:ascii="Arial" w:hAnsi="Arial" w:cs="Arial"/>
+          <w:sz w:val="24"/>
+          <w:szCs w:val="24"/>
+        </w:rPr>
+      </w:pPr>
+      <w:r>
+        <w:rPr>
+          <w:rFonts w:ascii="Arial" w:hAnsi="Arial" w:cs="Arial"/>
+          <w:sz w:val="24"/>
+          <w:szCs w:val="24"/>
+        </w:rPr>
+        <w:t>Fluxos de Exceção</w:t>
+      </w:r>
+    </w:p>
+    <w:p>
+      <w:pPr>
+        <w:rPr>
+          <w:rFonts w:ascii="Arial" w:hAnsi="Arial" w:cs="Arial"/>
+          <w:sz w:val="24"/>
+          <w:szCs w:val="24"/>
+        </w:rPr>
+      </w:pPr>
+    </w:p>
+    <w:p>
+      <w:pPr>
+        <w:rPr>
+          <w:rFonts w:ascii="Arial" w:hAnsi="Arial" w:cs="Arial"/>
+          <w:sz w:val="24"/>
+          <w:szCs w:val="24"/>
+        </w:rPr>
+      </w:pPr>
+      <w:r>
+        <w:rPr>
+          <w:rFonts w:ascii="Arial" w:hAnsi="Arial" w:cs="Arial"/>
+          <w:sz w:val="24"/>
+          <w:szCs w:val="24"/>
+        </w:rPr>
+        <w:t>Regras de Negócio</w:t>
+      </w:r>
+    </w:p>
+    <w:p>
+      <w:pPr>
+        <w:rPr>
+          <w:rFonts w:ascii="Arial" w:hAnsi="Arial" w:cs="Arial"/>
+          <w:sz w:val="24"/>
+          <w:szCs w:val="24"/>
+        </w:rPr>
+      </w:pPr>
+    </w:p>
+    <w:p>
+      <w:pPr>
+        <w:rPr>
+          <w:rFonts w:ascii="Arial" w:hAnsi="Arial" w:cs="Arial"/>
+          <w:sz w:val="24"/>
+          <w:szCs w:val="24"/>
+        </w:rPr>
+      </w:pPr>
+      <w:r>
+        <w:rPr>
+          <w:rFonts w:ascii="Arial" w:hAnsi="Arial" w:cs="Arial"/>
+          <w:sz w:val="24"/>
+          <w:szCs w:val="24"/>
+        </w:rPr>
+        <w:t xml:space="preserve">UC006: </w:t>
+      </w:r>
+      <w:proofErr w:type="spellStart"/>
+      <w:r>
+        <w:rPr>
+          <w:rFonts w:ascii="Arial" w:hAnsi="Arial" w:cs="Arial"/>
+          <w:sz w:val="24"/>
+          <w:szCs w:val="24"/>
+        </w:rPr>
+        <w:t>Login</w:t>
+      </w:r>
+      <w:proofErr w:type="spellEnd"/>
+      <w:r>
+        <w:rPr>
+          <w:rFonts w:ascii="Arial" w:hAnsi="Arial" w:cs="Arial"/>
+          <w:sz w:val="24"/>
+          <w:szCs w:val="24"/>
+        </w:rPr>
+        <w:t xml:space="preserve"> no sistema</w:t>
+      </w:r>
+    </w:p>
+    <w:p>
+      <w:pPr>
+        <w:rPr>
+          <w:rFonts w:ascii="Arial" w:hAnsi="Arial" w:cs="Arial"/>
+          <w:sz w:val="24"/>
+          <w:szCs w:val="24"/>
+        </w:rPr>
+      </w:pPr>
+      <w:r>
+        <w:rPr>
+          <w:rFonts w:ascii="Arial" w:hAnsi="Arial" w:cs="Arial"/>
+          <w:sz w:val="24"/>
+          <w:szCs w:val="24"/>
+        </w:rPr>
+        <w:t>Descrição do Caso de Uso:</w:t>
+      </w:r>
+    </w:p>
+    <w:p>
+      <w:pPr>
+        <w:rPr>
+          <w:rFonts w:ascii="Arial" w:hAnsi="Arial" w:cs="Arial"/>
+          <w:sz w:val="24"/>
+          <w:szCs w:val="24"/>
+        </w:rPr>
+      </w:pPr>
+      <w:r>
+        <w:rPr>
+          <w:rFonts w:ascii="Arial" w:hAnsi="Arial" w:cs="Arial"/>
+          <w:sz w:val="24"/>
+          <w:szCs w:val="24"/>
+        </w:rPr>
+        <w:t>Fluxo de Eventos Principal</w:t>
+      </w:r>
+    </w:p>
+    <w:p>
+      <w:pPr>
+        <w:rPr>
+          <w:rFonts w:ascii="Arial" w:hAnsi="Arial" w:cs="Arial"/>
+          <w:sz w:val="24"/>
+          <w:szCs w:val="24"/>
+        </w:rPr>
+      </w:pPr>
+      <w:r>
+        <w:rPr>
+          <w:rFonts w:ascii="Arial" w:hAnsi="Arial" w:cs="Arial"/>
+          <w:sz w:val="24"/>
+          <w:szCs w:val="24"/>
+        </w:rPr>
+        <w:t>Fluxos Alternativos</w:t>
+      </w:r>
+    </w:p>
+    <w:p>
+      <w:pPr>
+        <w:rPr>
+          <w:rFonts w:ascii="Arial" w:hAnsi="Arial" w:cs="Arial"/>
+          <w:sz w:val="24"/>
+          <w:szCs w:val="24"/>
+        </w:rPr>
+      </w:pPr>
+      <w:r>
+        <w:rPr>
+          <w:rFonts w:ascii="Arial" w:hAnsi="Arial" w:cs="Arial"/>
+          <w:sz w:val="24"/>
+          <w:szCs w:val="24"/>
+        </w:rPr>
+        <w:t>Fluxos de Exceção</w:t>
+      </w:r>
+    </w:p>
+    <w:p>
+      <w:pPr>
+        <w:rPr>
+          <w:rFonts w:ascii="Arial" w:hAnsi="Arial" w:cs="Arial"/>
+          <w:sz w:val="24"/>
+          <w:szCs w:val="24"/>
+        </w:rPr>
+      </w:pPr>
+    </w:p>
+    <w:p>
+      <w:pPr>
+        <w:rPr>
+          <w:rFonts w:ascii="Arial" w:hAnsi="Arial" w:cs="Arial"/>
+          <w:sz w:val="24"/>
+          <w:szCs w:val="24"/>
+        </w:rPr>
+      </w:pPr>
+      <w:r>
+        <w:rPr>
+          <w:rFonts w:ascii="Arial" w:hAnsi="Arial" w:cs="Arial"/>
+          <w:sz w:val="24"/>
+          <w:szCs w:val="24"/>
+        </w:rPr>
+        <w:t>Regras de Negócio</w:t>
+      </w:r>
+    </w:p>
+    <w:p>
+      <w:pPr>
+        <w:rPr>
+          <w:rFonts w:ascii="Arial" w:hAnsi="Arial" w:cs="Arial"/>
+          <w:sz w:val="24"/>
+          <w:szCs w:val="24"/>
+        </w:rPr>
+      </w:pPr>
+    </w:p>
+    <w:p>
+      <w:pPr>
+        <w:rPr>
+          <w:rFonts w:ascii="Arial" w:hAnsi="Arial" w:cs="Arial"/>
+          <w:sz w:val="24"/>
+          <w:szCs w:val="24"/>
+        </w:rPr>
+      </w:pPr>
+      <w:r>
+        <w:rPr>
+          <w:rFonts w:ascii="Arial" w:hAnsi="Arial" w:cs="Arial"/>
+          <w:sz w:val="24"/>
+          <w:szCs w:val="24"/>
+        </w:rPr>
+        <w:lastRenderedPageBreak/>
+        <w:t>Descrição do Caso de Uso:</w:t>
+      </w:r>
+    </w:p>
+    <w:p>
+      <w:pPr>
+        <w:rPr>
+          <w:rFonts w:ascii="Arial" w:hAnsi="Arial" w:cs="Arial"/>
+          <w:sz w:val="24"/>
+          <w:szCs w:val="24"/>
+        </w:rPr>
+      </w:pPr>
+      <w:r>
+        <w:rPr>
+          <w:rFonts w:ascii="Arial" w:hAnsi="Arial" w:cs="Arial"/>
+          <w:sz w:val="24"/>
+          <w:szCs w:val="24"/>
+        </w:rPr>
+        <w:t>UC007: Emitir relatórios</w:t>
+      </w:r>
+    </w:p>
+    <w:p>
+      <w:pPr>
+        <w:rPr>
+          <w:rFonts w:ascii="Arial" w:hAnsi="Arial" w:cs="Arial"/>
+          <w:sz w:val="24"/>
+          <w:szCs w:val="24"/>
+        </w:rPr>
+      </w:pPr>
+      <w:r>
+        <w:rPr>
+          <w:rFonts w:ascii="Arial" w:hAnsi="Arial" w:cs="Arial"/>
+          <w:sz w:val="24"/>
+          <w:szCs w:val="24"/>
+        </w:rPr>
+        <w:t>Descrição do Caso de Uso:</w:t>
+      </w:r>
+    </w:p>
+    <w:p>
+      <w:pPr>
+        <w:rPr>
+          <w:rFonts w:ascii="Arial" w:hAnsi="Arial" w:cs="Arial"/>
+          <w:sz w:val="24"/>
+          <w:szCs w:val="24"/>
+        </w:rPr>
+      </w:pPr>
+      <w:r>
+        <w:rPr>
+          <w:rFonts w:ascii="Arial" w:hAnsi="Arial" w:cs="Arial"/>
+          <w:sz w:val="24"/>
+          <w:szCs w:val="24"/>
+        </w:rPr>
+        <w:t>Fluxo de Eventos Principal</w:t>
+      </w:r>
+    </w:p>
+    <w:p>
+      <w:pPr>
+        <w:rPr>
+          <w:rFonts w:ascii="Arial" w:hAnsi="Arial" w:cs="Arial"/>
+          <w:sz w:val="24"/>
+          <w:szCs w:val="24"/>
+        </w:rPr>
+      </w:pPr>
+      <w:r>
+        <w:rPr>
+          <w:rFonts w:ascii="Arial" w:hAnsi="Arial" w:cs="Arial"/>
+          <w:sz w:val="24"/>
+          <w:szCs w:val="24"/>
+        </w:rPr>
+        <w:t>Fluxos Alternativos</w:t>
+      </w:r>
+    </w:p>
+    <w:p>
+      <w:pPr>
+        <w:rPr>
+          <w:rFonts w:ascii="Arial" w:hAnsi="Arial" w:cs="Arial"/>
+          <w:sz w:val="24"/>
+          <w:szCs w:val="24"/>
+        </w:rPr>
+      </w:pPr>
+      <w:r>
+        <w:rPr>
+          <w:rFonts w:ascii="Arial" w:hAnsi="Arial" w:cs="Arial"/>
+          <w:sz w:val="24"/>
+          <w:szCs w:val="24"/>
+        </w:rPr>
+        <w:t>Fluxos de Exceção</w:t>
+      </w:r>
+    </w:p>
+    <w:p>
+      <w:pPr>
+        <w:rPr>
+          <w:rFonts w:ascii="Arial" w:hAnsi="Arial" w:cs="Arial"/>
+          <w:sz w:val="24"/>
+          <w:szCs w:val="24"/>
+        </w:rPr>
+      </w:pPr>
+    </w:p>
+    <w:p>
+      <w:pPr>
+        <w:rPr>
+          <w:rFonts w:ascii="Arial" w:hAnsi="Arial" w:cs="Arial"/>
+          <w:sz w:val="24"/>
+          <w:szCs w:val="24"/>
+        </w:rPr>
+      </w:pPr>
+      <w:r>
+        <w:rPr>
+          <w:rFonts w:ascii="Arial" w:hAnsi="Arial" w:cs="Arial"/>
+          <w:sz w:val="24"/>
+          <w:szCs w:val="24"/>
+        </w:rPr>
+        <w:t>Regras de Negócio</w:t>
+      </w:r>
+    </w:p>
+    <w:p>
+      <w:pPr>
+        <w:rPr>
+          <w:rFonts w:ascii="Arial" w:hAnsi="Arial" w:cs="Arial"/>
+          <w:sz w:val="24"/>
+          <w:szCs w:val="24"/>
+        </w:rPr>
+      </w:pPr>
     </w:p>
     <w:sectPr>
       <w:pgSz w:w="11906" w:h="16838"/>
@@ -61,6 +1093,189 @@
     </w:sectPr>
   </w:body>
 </w:document>
+</file>
+
+<file path=word/numbering.xml><?xml version="1.0" encoding="utf-8"?>
+<w:numbering xmlns:wpc="http://schemas.microsoft.com/office/word/2010/wordprocessingCanvas" xmlns:mc="http://schemas.openxmlformats.org/markup-compatibility/2006" xmlns:o="urn:schemas-microsoft-com:office:office" xmlns:r="http://schemas.openxmlformats.org/officeDocument/2006/relationships" xmlns:m="http://schemas.openxmlformats.org/officeDocument/2006/math" xmlns:v="urn:schemas-microsoft-com:vml" xmlns:wp14="http://schemas.microsoft.com/office/word/2010/wordprocessingDrawing" xmlns:wp="http://schemas.openxmlformats.org/drawingml/2006/wordprocessingDrawing" xmlns:w10="urn:schemas-microsoft-com:office:word" xmlns:w="http://schemas.openxmlformats.org/wordprocessingml/2006/main" xmlns:w14="http://schemas.microsoft.com/office/word/2010/wordml" xmlns:wpg="http://schemas.microsoft.com/office/word/2010/wordprocessingGroup" xmlns:wpi="http://schemas.microsoft.com/office/word/2010/wordprocessingInk" xmlns:wne="http://schemas.microsoft.com/office/word/2006/wordml" xmlns:wps="http://schemas.microsoft.com/office/word/2010/wordprocessingShape" mc:Ignorable="w14 wp14">
+  <w:abstractNum w:abstractNumId="0">
+    <w:nsid w:val="101F25A6"/>
+    <w:multiLevelType w:val="hybridMultilevel"/>
+    <w:tmpl w:val="FD123DB0"/>
+    <w:lvl w:ilvl="0" w:tplc="0416000F">
+      <w:start w:val="1"/>
+      <w:numFmt w:val="decimal"/>
+      <w:lvlText w:val="%1."/>
+      <w:lvlJc w:val="left"/>
+      <w:pPr>
+        <w:ind w:left="720" w:hanging="360"/>
+      </w:pPr>
+    </w:lvl>
+    <w:lvl w:ilvl="1" w:tplc="04160019" w:tentative="1">
+      <w:start w:val="1"/>
+      <w:numFmt w:val="lowerLetter"/>
+      <w:lvlText w:val="%2."/>
+      <w:lvlJc w:val="left"/>
+      <w:pPr>
+        <w:ind w:left="1440" w:hanging="360"/>
+      </w:pPr>
+    </w:lvl>
+    <w:lvl w:ilvl="2" w:tplc="0416001B" w:tentative="1">
+      <w:start w:val="1"/>
+      <w:numFmt w:val="lowerRoman"/>
+      <w:lvlText w:val="%3."/>
+      <w:lvlJc w:val="right"/>
+      <w:pPr>
+        <w:ind w:left="2160" w:hanging="180"/>
+      </w:pPr>
+    </w:lvl>
+    <w:lvl w:ilvl="3" w:tplc="0416000F" w:tentative="1">
+      <w:start w:val="1"/>
+      <w:numFmt w:val="decimal"/>
+      <w:lvlText w:val="%4."/>
+      <w:lvlJc w:val="left"/>
+      <w:pPr>
+        <w:ind w:left="2880" w:hanging="360"/>
+      </w:pPr>
+    </w:lvl>
+    <w:lvl w:ilvl="4" w:tplc="04160019" w:tentative="1">
+      <w:start w:val="1"/>
+      <w:numFmt w:val="lowerLetter"/>
+      <w:lvlText w:val="%5."/>
+      <w:lvlJc w:val="left"/>
+      <w:pPr>
+        <w:ind w:left="3600" w:hanging="360"/>
+      </w:pPr>
+    </w:lvl>
+    <w:lvl w:ilvl="5" w:tplc="0416001B" w:tentative="1">
+      <w:start w:val="1"/>
+      <w:numFmt w:val="lowerRoman"/>
+      <w:lvlText w:val="%6."/>
+      <w:lvlJc w:val="right"/>
+      <w:pPr>
+        <w:ind w:left="4320" w:hanging="180"/>
+      </w:pPr>
+    </w:lvl>
+    <w:lvl w:ilvl="6" w:tplc="0416000F" w:tentative="1">
+      <w:start w:val="1"/>
+      <w:numFmt w:val="decimal"/>
+      <w:lvlText w:val="%7."/>
+      <w:lvlJc w:val="left"/>
+      <w:pPr>
+        <w:ind w:left="5040" w:hanging="360"/>
+      </w:pPr>
+    </w:lvl>
+    <w:lvl w:ilvl="7" w:tplc="04160019" w:tentative="1">
+      <w:start w:val="1"/>
+      <w:numFmt w:val="lowerLetter"/>
+      <w:lvlText w:val="%8."/>
+      <w:lvlJc w:val="left"/>
+      <w:pPr>
+        <w:ind w:left="5760" w:hanging="360"/>
+      </w:pPr>
+    </w:lvl>
+    <w:lvl w:ilvl="8" w:tplc="0416001B" w:tentative="1">
+      <w:start w:val="1"/>
+      <w:numFmt w:val="lowerRoman"/>
+      <w:lvlText w:val="%9."/>
+      <w:lvlJc w:val="right"/>
+      <w:pPr>
+        <w:ind w:left="6480" w:hanging="180"/>
+      </w:pPr>
+    </w:lvl>
+  </w:abstractNum>
+  <w:abstractNum w:abstractNumId="1">
+    <w:nsid w:val="42FE3A55"/>
+    <w:multiLevelType w:val="hybridMultilevel"/>
+    <w:tmpl w:val="170C7FE0"/>
+    <w:lvl w:ilvl="0" w:tplc="0416000F">
+      <w:start w:val="1"/>
+      <w:numFmt w:val="decimal"/>
+      <w:lvlText w:val="%1."/>
+      <w:lvlJc w:val="left"/>
+      <w:pPr>
+        <w:ind w:left="720" w:hanging="360"/>
+      </w:pPr>
+    </w:lvl>
+    <w:lvl w:ilvl="1" w:tplc="04160019" w:tentative="1">
+      <w:start w:val="1"/>
+      <w:numFmt w:val="lowerLetter"/>
+      <w:lvlText w:val="%2."/>
+      <w:lvlJc w:val="left"/>
+      <w:pPr>
+        <w:ind w:left="1440" w:hanging="360"/>
+      </w:pPr>
+    </w:lvl>
+    <w:lvl w:ilvl="2" w:tplc="0416001B" w:tentative="1">
+      <w:start w:val="1"/>
+      <w:numFmt w:val="lowerRoman"/>
+      <w:lvlText w:val="%3."/>
+      <w:lvlJc w:val="right"/>
+      <w:pPr>
+        <w:ind w:left="2160" w:hanging="180"/>
+      </w:pPr>
+    </w:lvl>
+    <w:lvl w:ilvl="3" w:tplc="0416000F" w:tentative="1">
+      <w:start w:val="1"/>
+      <w:numFmt w:val="decimal"/>
+      <w:lvlText w:val="%4."/>
+      <w:lvlJc w:val="left"/>
+      <w:pPr>
+        <w:ind w:left="2880" w:hanging="360"/>
+      </w:pPr>
+    </w:lvl>
+    <w:lvl w:ilvl="4" w:tplc="04160019" w:tentative="1">
+      <w:start w:val="1"/>
+      <w:numFmt w:val="lowerLetter"/>
+      <w:lvlText w:val="%5."/>
+      <w:lvlJc w:val="left"/>
+      <w:pPr>
+        <w:ind w:left="3600" w:hanging="360"/>
+      </w:pPr>
+    </w:lvl>
+    <w:lvl w:ilvl="5" w:tplc="0416001B" w:tentative="1">
+      <w:start w:val="1"/>
+      <w:numFmt w:val="lowerRoman"/>
+      <w:lvlText w:val="%6."/>
+      <w:lvlJc w:val="right"/>
+      <w:pPr>
+        <w:ind w:left="4320" w:hanging="180"/>
+      </w:pPr>
+    </w:lvl>
+    <w:lvl w:ilvl="6" w:tplc="0416000F" w:tentative="1">
+      <w:start w:val="1"/>
+      <w:numFmt w:val="decimal"/>
+      <w:lvlText w:val="%7."/>
+      <w:lvlJc w:val="left"/>
+      <w:pPr>
+        <w:ind w:left="5040" w:hanging="360"/>
+      </w:pPr>
+    </w:lvl>
+    <w:lvl w:ilvl="7" w:tplc="04160019" w:tentative="1">
+      <w:start w:val="1"/>
+      <w:numFmt w:val="lowerLetter"/>
+      <w:lvlText w:val="%8."/>
+      <w:lvlJc w:val="left"/>
+      <w:pPr>
+        <w:ind w:left="5760" w:hanging="360"/>
+      </w:pPr>
+    </w:lvl>
+    <w:lvl w:ilvl="8" w:tplc="0416001B" w:tentative="1">
+      <w:start w:val="1"/>
+      <w:numFmt w:val="lowerRoman"/>
+      <w:lvlText w:val="%9."/>
+      <w:lvlJc w:val="right"/>
+      <w:pPr>
+        <w:ind w:left="6480" w:hanging="180"/>
+      </w:pPr>
+    </w:lvl>
+  </w:abstractNum>
+  <w:num w:numId="1">
+    <w:abstractNumId w:val="0"/>
+  </w:num>
+  <w:num w:numId="2">
+    <w:abstractNumId w:val="1"/>
+  </w:num>
+</w:numbering>
 </file>
 
 <file path=word/styles.xml><?xml version="1.0" encoding="utf-8"?>
@@ -280,6 +1495,17 @@
       <w:szCs w:val="16"/>
     </w:rPr>
   </w:style>
+  <w:style w:type="paragraph" w:styleId="PargrafodaLista">
+    <w:name w:val="List Paragraph"/>
+    <w:basedOn w:val="Normal"/>
+    <w:uiPriority w:val="34"/>
+    <w:qFormat/>
+    <w:rsid w:val="00561E73"/>
+    <w:pPr>
+      <w:ind w:left="720"/>
+      <w:contextualSpacing/>
+    </w:pPr>
+  </w:style>
 </w:styles>
 </file>
 
@@ -499,6 +1725,17 @@
       <w:sz w:val="16"/>
       <w:szCs w:val="16"/>
     </w:rPr>
+  </w:style>
+  <w:style w:type="paragraph" w:styleId="PargrafodaLista">
+    <w:name w:val="List Paragraph"/>
+    <w:basedOn w:val="Normal"/>
+    <w:uiPriority w:val="34"/>
+    <w:qFormat/>
+    <w:rsid w:val="00561E73"/>
+    <w:pPr>
+      <w:ind w:left="720"/>
+      <w:contextualSpacing/>
+    </w:pPr>
   </w:style>
 </w:styles>
 </file>

</xml_diff>

<commit_message>
Add image in uc_doc
</commit_message>
<xml_diff>
--- a/RH-INDO/uc_doc.docx
+++ b/RH-INDO/uc_doc.docx
@@ -10,15 +10,57 @@
           <w:szCs w:val="24"/>
         </w:rPr>
       </w:pPr>
-    </w:p>
-    <w:p>
-      <w:pPr>
-        <w:rPr>
-          <w:rFonts w:ascii="Arial" w:hAnsi="Arial" w:cs="Arial"/>
-          <w:sz w:val="24"/>
-          <w:szCs w:val="24"/>
-        </w:rPr>
-      </w:pPr>
+      <w:r>
+        <w:rPr>
+          <w:rFonts w:ascii="Arial" w:hAnsi="Arial" w:cs="Arial"/>
+          <w:sz w:val="24"/>
+          <w:szCs w:val="24"/>
+        </w:rPr>
+        <w:pict>
+          <v:shapetype id="_x0000_t75" coordsize="21600,21600" o:spt="75" o:preferrelative="t" path="m@4@5l@4@11@9@11@9@5xe" filled="f" stroked="f">
+            <v:stroke joinstyle="miter"/>
+            <v:formulas>
+              <v:f eqn="if lineDrawn pixelLineWidth 0"/>
+              <v:f eqn="sum @0 1 0"/>
+              <v:f eqn="sum 0 0 @1"/>
+              <v:f eqn="prod @2 1 2"/>
+              <v:f eqn="prod @3 21600 pixelWidth"/>
+              <v:f eqn="prod @3 21600 pixelHeight"/>
+              <v:f eqn="sum @0 0 1"/>
+              <v:f eqn="prod @6 1 2"/>
+              <v:f eqn="prod @7 21600 pixelWidth"/>
+              <v:f eqn="sum @8 21600 0"/>
+              <v:f eqn="prod @7 21600 pixelHeight"/>
+              <v:f eqn="sum @10 21600 0"/>
+            </v:formulas>
+            <v:path o:extrusionok="f" gradientshapeok="t" o:connecttype="rect"/>
+            <o:lock v:ext="edit" aspectratio="t"/>
+          </v:shapetype>
+          <v:shape id="_x0000_i1025" type="#_x0000_t75" style="width:387pt;height:460.8pt">
+            <v:imagedata r:id="rId6" o:title="UseCaseRHINDO"/>
+          </v:shape>
+        </w:pict>
+      </w:r>
+    </w:p>
+    <w:p>
+      <w:pPr>
+        <w:rPr>
+          <w:rFonts w:ascii="Arial" w:hAnsi="Arial" w:cs="Arial"/>
+          <w:sz w:val="24"/>
+          <w:szCs w:val="24"/>
+        </w:rPr>
+      </w:pPr>
+    </w:p>
+    <w:p>
+      <w:pPr>
+        <w:rPr>
+          <w:rFonts w:ascii="Arial" w:hAnsi="Arial" w:cs="Arial"/>
+          <w:sz w:val="24"/>
+          <w:szCs w:val="24"/>
+        </w:rPr>
+      </w:pPr>
+      <w:bookmarkStart w:id="0" w:name="_GoBack"/>
+      <w:bookmarkEnd w:id="0"/>
       <w:r>
         <w:rPr>
           <w:rFonts w:ascii="Arial" w:hAnsi="Arial" w:cs="Arial"/>
@@ -99,8 +141,6 @@
         </w:rPr>
         <w:t>S</w:t>
       </w:r>
-      <w:bookmarkStart w:id="0" w:name="_GoBack"/>
-      <w:bookmarkEnd w:id="0"/>
       <w:r>
         <w:rPr>
           <w:rFonts w:ascii="Arial" w:hAnsi="Arial" w:cs="Arial"/>
@@ -274,6 +314,7 @@
           <w:sz w:val="24"/>
           <w:szCs w:val="24"/>
         </w:rPr>
+        <w:lastRenderedPageBreak/>
         <w:t>Fluxos Alternativos</w:t>
       </w:r>
     </w:p>
@@ -677,6 +718,7 @@
           <w:sz w:val="24"/>
           <w:szCs w:val="24"/>
         </w:rPr>
+        <w:lastRenderedPageBreak/>
         <w:t>Regras de Negócio</w:t>
       </w:r>
     </w:p>
@@ -961,7 +1003,6 @@
           <w:sz w:val="24"/>
           <w:szCs w:val="24"/>
         </w:rPr>
-        <w:lastRenderedPageBreak/>
         <w:t>Descrição do Caso de Uso:</w:t>
       </w:r>
     </w:p>

</xml_diff>